<commit_message>
fix pic bugs in README.md
</commit_message>
<xml_diff>
--- a/配置文档.docx
+++ b/配置文档.docx
@@ -1335,8 +1335,6 @@
       <w:pPr>
         <w:jc w:val="left"/>
       </w:pPr>
-      <w:bookmarkStart w:id="0" w:name="_GoBack"/>
-      <w:bookmarkEnd w:id="0"/>
       <w:r>
         <w:rPr>
           <w:rFonts w:hint="eastAsia"/>
@@ -1484,6 +1482,9 @@
     <w:p>
       <w:pPr>
         <w:jc w:val="left"/>
+        <w:rPr>
+          <w:rFonts w:hint="eastAsia"/>
+        </w:rPr>
       </w:pPr>
       <w:r>
         <w:rPr>
@@ -1525,41 +1526,8 @@
           </wp:inline>
         </w:drawing>
       </w:r>
-    </w:p>
-    <w:p>
-      <w:pPr>
-        <w:jc w:val="left"/>
-      </w:pPr>
-      <w:r>
-        <w:t>(</w:t>
-      </w:r>
-      <w:r>
-        <w:rPr>
-          <w:rFonts w:hint="eastAsia"/>
-        </w:rPr>
-        <w:t xml:space="preserve">可以考虑让后来的实习生继续跟进 </w:t>
-      </w:r>
-      <w:r>
-        <w:rPr>
-          <mc:AlternateContent>
-            <mc:Choice Requires="w16se"/>
-            <mc:Fallback>
-              <w:rFonts w:ascii="Segoe UI Emoji" w:eastAsia="Segoe UI Emoji" w:hAnsi="Segoe UI Emoji" w:cs="Segoe UI Emoji"/>
-            </mc:Fallback>
-          </mc:AlternateContent>
-        </w:rPr>
-        <mc:AlternateContent>
-          <mc:Choice Requires="w16se">
-            <w16se:symEx w16se:font="Segoe UI Emoji" w16se:char="1F60A"/>
-          </mc:Choice>
-          <mc:Fallback>
-            <w:t>😊</w:t>
-          </mc:Fallback>
-        </mc:AlternateContent>
-      </w:r>
-      <w:r>
-        <w:t xml:space="preserve"> )</w:t>
-      </w:r>
+      <w:bookmarkStart w:id="0" w:name="_GoBack"/>
+      <w:bookmarkEnd w:id="0"/>
     </w:p>
     <w:sectPr>
       <w:pgSz w:w="11906" w:h="16838"/>

</xml_diff>